<commit_message>
added tests and test plan for dfs and parse
</commit_message>
<xml_diff>
--- a/Test Plan.docx
+++ b/Test Plan.docx
@@ -18,7 +18,6 @@
           <w:szCs w:val="38"/>
         </w:rPr>
       </w:pPr>
-      <w:bookmarkStart w:id="0" w:name="_GoBack"/>
       <w:r>
         <w:rPr>
           <w:rFonts w:ascii="Times" w:hAnsi="Times" w:cs="Times"/>
@@ -30,7 +29,6 @@
         <w:t>EE422C Project 3 (Word Ladder) Test Plan</w:t>
       </w:r>
     </w:p>
-    <w:bookmarkEnd w:id="0"/>
     <w:p>
       <w:pPr>
         <w:widowControl w:val="0"/>
@@ -126,6 +124,41 @@
           <w:szCs w:val="28"/>
         </w:rPr>
       </w:pPr>
+      <w:r>
+        <w:rPr>
+          <w:rFonts w:ascii="Times" w:hAnsi="Times" w:cs="Times"/>
+          <w:iCs/>
+          <w:sz w:val="28"/>
+          <w:szCs w:val="28"/>
+        </w:rPr>
+        <w:t>Our goal was to test both DFS and BFS thoroughly to ensure that no stack overflows occur and that both methods run in minimal time. This consisted of testing a wide range of ladder lengths and setting a strict standard for how long these methods should take finding a ladder. We used JUNIT to test these methods individually, providing input as direct Strings as well as through the parse method’s return value. We also tested the parse method by inputting every valid input through the keyboard to ensure it ran correctly. In our final test suite,</w:t>
+      </w:r>
+      <w:r>
+        <w:rPr>
+          <w:rFonts w:ascii="Times" w:hAnsi="Times" w:cs="Times"/>
+          <w:iCs/>
+          <w:sz w:val="28"/>
+          <w:szCs w:val="28"/>
+        </w:rPr>
+        <w:t xml:space="preserve"> we covered DFS, BFS, parse, and printLadder, but didn’t test initialize thoroughly.</w:t>
+      </w:r>
+      <w:bookmarkStart w:id="0" w:name="_GoBack"/>
+      <w:bookmarkEnd w:id="0"/>
+    </w:p>
+    <w:p>
+      <w:pPr>
+        <w:widowControl w:val="0"/>
+        <w:autoSpaceDE w:val="0"/>
+        <w:autoSpaceDN w:val="0"/>
+        <w:adjustRightInd w:val="0"/>
+        <w:spacing w:after="120"/>
+        <w:rPr>
+          <w:rFonts w:ascii="Times" w:hAnsi="Times" w:cs="Times"/>
+          <w:iCs/>
+          <w:sz w:val="28"/>
+          <w:szCs w:val="28"/>
+        </w:rPr>
+      </w:pPr>
     </w:p>
     <w:p>
       <w:pPr>
@@ -196,6 +229,193 @@
           <w:sz w:val="28"/>
           <w:szCs w:val="28"/>
         </w:rPr>
+        <w:tab/>
+        <w:t>a) testDFS1</w:t>
+      </w:r>
+    </w:p>
+    <w:p>
+      <w:pPr>
+        <w:widowControl w:val="0"/>
+        <w:autoSpaceDE w:val="0"/>
+        <w:autoSpaceDN w:val="0"/>
+        <w:adjustRightInd w:val="0"/>
+        <w:spacing w:after="120"/>
+        <w:rPr>
+          <w:rFonts w:ascii="Times" w:hAnsi="Times" w:cs="Times"/>
+          <w:iCs/>
+          <w:sz w:val="28"/>
+          <w:szCs w:val="28"/>
+        </w:rPr>
+      </w:pPr>
+      <w:r>
+        <w:rPr>
+          <w:rFonts w:ascii="Times" w:hAnsi="Times" w:cs="Times"/>
+          <w:iCs/>
+          <w:sz w:val="28"/>
+          <w:szCs w:val="28"/>
+        </w:rPr>
+        <w:tab/>
+        <w:t>b) This test checks for a correct long ladder of over 120 words.</w:t>
+      </w:r>
+    </w:p>
+    <w:p>
+      <w:pPr>
+        <w:widowControl w:val="0"/>
+        <w:autoSpaceDE w:val="0"/>
+        <w:autoSpaceDN w:val="0"/>
+        <w:adjustRightInd w:val="0"/>
+        <w:spacing w:after="120"/>
+        <w:rPr>
+          <w:rFonts w:ascii="Times" w:hAnsi="Times" w:cs="Times"/>
+          <w:iCs/>
+          <w:sz w:val="28"/>
+          <w:szCs w:val="28"/>
+        </w:rPr>
+      </w:pPr>
+      <w:r>
+        <w:rPr>
+          <w:rFonts w:ascii="Times" w:hAnsi="Times" w:cs="Times"/>
+          <w:iCs/>
+          <w:sz w:val="28"/>
+          <w:szCs w:val="28"/>
+        </w:rPr>
+        <w:tab/>
+        <w:t>c) Initialized before testing.</w:t>
+      </w:r>
+    </w:p>
+    <w:p>
+      <w:pPr>
+        <w:widowControl w:val="0"/>
+        <w:autoSpaceDE w:val="0"/>
+        <w:autoSpaceDN w:val="0"/>
+        <w:adjustRightInd w:val="0"/>
+        <w:spacing w:after="120"/>
+        <w:rPr>
+          <w:rFonts w:ascii="Times" w:hAnsi="Times" w:cs="Times"/>
+          <w:iCs/>
+          <w:sz w:val="28"/>
+          <w:szCs w:val="28"/>
+        </w:rPr>
+      </w:pPr>
+      <w:r>
+        <w:rPr>
+          <w:rFonts w:ascii="Times" w:hAnsi="Times" w:cs="Times"/>
+          <w:iCs/>
+          <w:sz w:val="28"/>
+          <w:szCs w:val="28"/>
+        </w:rPr>
+        <w:tab/>
+        <w:t>d)</w:t>
+      </w:r>
+      <w:r>
+        <w:rPr>
+          <w:rFonts w:ascii="Times" w:hAnsi="Times" w:cs="Times"/>
+          <w:iCs/>
+          <w:sz w:val="28"/>
+          <w:szCs w:val="28"/>
+        </w:rPr>
+        <w:t xml:space="preserve"> </w:t>
+      </w:r>
+      <w:r>
+        <w:rPr>
+          <w:rFonts w:ascii="Times" w:hAnsi="Times" w:cs="Times"/>
+          <w:iCs/>
+          <w:sz w:val="28"/>
+          <w:szCs w:val="28"/>
+        </w:rPr>
+        <w:t xml:space="preserve">A ladder between stone and money. The ladder was checked for </w:t>
+      </w:r>
+      <w:r>
+        <w:rPr>
+          <w:rFonts w:ascii="Times" w:hAnsi="Times" w:cs="Times"/>
+          <w:iCs/>
+          <w:sz w:val="28"/>
+          <w:szCs w:val="28"/>
+        </w:rPr>
+        <w:tab/>
+        <w:t>duplicate words.</w:t>
+      </w:r>
+    </w:p>
+    <w:p>
+      <w:pPr>
+        <w:widowControl w:val="0"/>
+        <w:autoSpaceDE w:val="0"/>
+        <w:autoSpaceDN w:val="0"/>
+        <w:adjustRightInd w:val="0"/>
+        <w:spacing w:after="120"/>
+        <w:rPr>
+          <w:rFonts w:ascii="Times" w:hAnsi="Times" w:cs="Times"/>
+          <w:iCs/>
+          <w:sz w:val="28"/>
+          <w:szCs w:val="28"/>
+        </w:rPr>
+      </w:pPr>
+      <w:r>
+        <w:rPr>
+          <w:rFonts w:ascii="Times" w:hAnsi="Times" w:cs="Times"/>
+          <w:iCs/>
+          <w:sz w:val="28"/>
+          <w:szCs w:val="28"/>
+        </w:rPr>
+        <w:tab/>
+        <w:t>e) No stack overflow, no duplicates in the ladder</w:t>
+      </w:r>
+      <w:r>
+        <w:rPr>
+          <w:rFonts w:ascii="Times" w:hAnsi="Times" w:cs="Times"/>
+          <w:iCs/>
+          <w:sz w:val="28"/>
+          <w:szCs w:val="28"/>
+        </w:rPr>
+        <w:t>.</w:t>
+      </w:r>
+    </w:p>
+    <w:p>
+      <w:pPr>
+        <w:widowControl w:val="0"/>
+        <w:autoSpaceDE w:val="0"/>
+        <w:autoSpaceDN w:val="0"/>
+        <w:adjustRightInd w:val="0"/>
+        <w:spacing w:after="120"/>
+        <w:rPr>
+          <w:rFonts w:ascii="Times" w:hAnsi="Times" w:cs="Times"/>
+          <w:iCs/>
+          <w:sz w:val="28"/>
+          <w:szCs w:val="28"/>
+        </w:rPr>
+      </w:pPr>
+      <w:r>
+        <w:rPr>
+          <w:rFonts w:ascii="Times" w:hAnsi="Times" w:cs="Times"/>
+          <w:iCs/>
+          <w:sz w:val="28"/>
+          <w:szCs w:val="28"/>
+        </w:rPr>
+        <w:tab/>
+        <w:t>f) Expected to run in under 2 seconds.</w:t>
+      </w:r>
+    </w:p>
+    <w:p>
+      <w:pPr>
+        <w:widowControl w:val="0"/>
+        <w:autoSpaceDE w:val="0"/>
+        <w:autoSpaceDN w:val="0"/>
+        <w:adjustRightInd w:val="0"/>
+        <w:spacing w:after="120"/>
+        <w:rPr>
+          <w:rFonts w:ascii="Times" w:hAnsi="Times" w:cs="Times"/>
+          <w:iCs/>
+          <w:sz w:val="28"/>
+          <w:szCs w:val="28"/>
+        </w:rPr>
+      </w:pPr>
+      <w:r>
+        <w:rPr>
+          <w:rFonts w:ascii="Times" w:hAnsi="Times" w:cs="Times"/>
+          <w:iCs/>
+          <w:sz w:val="28"/>
+          <w:szCs w:val="28"/>
+        </w:rPr>
         <w:t>2.</w:t>
       </w:r>
     </w:p>
@@ -220,6 +440,167 @@
           <w:sz w:val="28"/>
           <w:szCs w:val="28"/>
         </w:rPr>
+        <w:tab/>
+        <w:t>a) testDFS2</w:t>
+      </w:r>
+    </w:p>
+    <w:p>
+      <w:pPr>
+        <w:widowControl w:val="0"/>
+        <w:autoSpaceDE w:val="0"/>
+        <w:autoSpaceDN w:val="0"/>
+        <w:adjustRightInd w:val="0"/>
+        <w:spacing w:after="120"/>
+        <w:rPr>
+          <w:rFonts w:ascii="Times" w:hAnsi="Times" w:cs="Times"/>
+          <w:iCs/>
+          <w:sz w:val="28"/>
+          <w:szCs w:val="28"/>
+        </w:rPr>
+      </w:pPr>
+      <w:r>
+        <w:rPr>
+          <w:rFonts w:ascii="Times" w:hAnsi="Times" w:cs="Times"/>
+          <w:iCs/>
+          <w:sz w:val="28"/>
+          <w:szCs w:val="28"/>
+        </w:rPr>
+        <w:tab/>
+        <w:t>b) This test checks for a correct short ladder of less than 10 words.</w:t>
+      </w:r>
+    </w:p>
+    <w:p>
+      <w:pPr>
+        <w:widowControl w:val="0"/>
+        <w:autoSpaceDE w:val="0"/>
+        <w:autoSpaceDN w:val="0"/>
+        <w:adjustRightInd w:val="0"/>
+        <w:spacing w:after="120"/>
+        <w:rPr>
+          <w:rFonts w:ascii="Times" w:hAnsi="Times" w:cs="Times"/>
+          <w:iCs/>
+          <w:sz w:val="28"/>
+          <w:szCs w:val="28"/>
+        </w:rPr>
+      </w:pPr>
+      <w:r>
+        <w:rPr>
+          <w:rFonts w:ascii="Times" w:hAnsi="Times" w:cs="Times"/>
+          <w:iCs/>
+          <w:sz w:val="28"/>
+          <w:szCs w:val="28"/>
+        </w:rPr>
+        <w:tab/>
+        <w:t>c) Initialized before testing.</w:t>
+      </w:r>
+    </w:p>
+    <w:p>
+      <w:pPr>
+        <w:widowControl w:val="0"/>
+        <w:autoSpaceDE w:val="0"/>
+        <w:autoSpaceDN w:val="0"/>
+        <w:adjustRightInd w:val="0"/>
+        <w:spacing w:after="120"/>
+        <w:rPr>
+          <w:rFonts w:ascii="Times" w:hAnsi="Times" w:cs="Times"/>
+          <w:iCs/>
+          <w:sz w:val="28"/>
+          <w:szCs w:val="28"/>
+        </w:rPr>
+      </w:pPr>
+      <w:r>
+        <w:rPr>
+          <w:rFonts w:ascii="Times" w:hAnsi="Times" w:cs="Times"/>
+          <w:iCs/>
+          <w:sz w:val="28"/>
+          <w:szCs w:val="28"/>
+        </w:rPr>
+        <w:tab/>
+        <w:t xml:space="preserve">d) A ladder between hello and sails. The ladder was checked for </w:t>
+      </w:r>
+      <w:r>
+        <w:rPr>
+          <w:rFonts w:ascii="Times" w:hAnsi="Times" w:cs="Times"/>
+          <w:iCs/>
+          <w:sz w:val="28"/>
+          <w:szCs w:val="28"/>
+        </w:rPr>
+        <w:tab/>
+        <w:t>duplicate words.</w:t>
+      </w:r>
+    </w:p>
+    <w:p>
+      <w:pPr>
+        <w:widowControl w:val="0"/>
+        <w:autoSpaceDE w:val="0"/>
+        <w:autoSpaceDN w:val="0"/>
+        <w:adjustRightInd w:val="0"/>
+        <w:spacing w:after="120"/>
+        <w:rPr>
+          <w:rFonts w:ascii="Times" w:hAnsi="Times" w:cs="Times"/>
+          <w:iCs/>
+          <w:sz w:val="28"/>
+          <w:szCs w:val="28"/>
+        </w:rPr>
+      </w:pPr>
+      <w:r>
+        <w:rPr>
+          <w:rFonts w:ascii="Times" w:hAnsi="Times" w:cs="Times"/>
+          <w:iCs/>
+          <w:sz w:val="28"/>
+          <w:szCs w:val="28"/>
+        </w:rPr>
+        <w:tab/>
+        <w:t>e) No stack overflow, no duplicates in ladder.</w:t>
+      </w:r>
+    </w:p>
+    <w:p>
+      <w:pPr>
+        <w:widowControl w:val="0"/>
+        <w:autoSpaceDE w:val="0"/>
+        <w:autoSpaceDN w:val="0"/>
+        <w:adjustRightInd w:val="0"/>
+        <w:spacing w:after="120"/>
+        <w:rPr>
+          <w:rFonts w:ascii="Times" w:hAnsi="Times" w:cs="Times"/>
+          <w:iCs/>
+          <w:sz w:val="28"/>
+          <w:szCs w:val="28"/>
+        </w:rPr>
+      </w:pPr>
+      <w:r>
+        <w:rPr>
+          <w:rFonts w:ascii="Times" w:hAnsi="Times" w:cs="Times"/>
+          <w:iCs/>
+          <w:sz w:val="28"/>
+          <w:szCs w:val="28"/>
+        </w:rPr>
+        <w:tab/>
+        <w:t>f) Expected to run in under .2 seconds.</w:t>
+      </w:r>
+    </w:p>
+    <w:p>
+      <w:pPr>
+        <w:widowControl w:val="0"/>
+        <w:autoSpaceDE w:val="0"/>
+        <w:autoSpaceDN w:val="0"/>
+        <w:adjustRightInd w:val="0"/>
+        <w:spacing w:after="120"/>
+        <w:rPr>
+          <w:rFonts w:ascii="Times" w:hAnsi="Times" w:cs="Times"/>
+          <w:iCs/>
+          <w:sz w:val="28"/>
+          <w:szCs w:val="28"/>
+        </w:rPr>
+      </w:pPr>
+      <w:r>
+        <w:rPr>
+          <w:rFonts w:ascii="Times" w:hAnsi="Times" w:cs="Times"/>
+          <w:iCs/>
+          <w:sz w:val="28"/>
+          <w:szCs w:val="28"/>
+        </w:rPr>
+        <w:lastRenderedPageBreak/>
         <w:t>3.</w:t>
       </w:r>
     </w:p>
@@ -244,151 +625,381 @@
           <w:sz w:val="28"/>
           <w:szCs w:val="28"/>
         </w:rPr>
-        <w:t>4.</w:t>
-      </w:r>
-    </w:p>
-    <w:p>
-      <w:pPr>
-        <w:widowControl w:val="0"/>
-        <w:autoSpaceDE w:val="0"/>
-        <w:autoSpaceDN w:val="0"/>
-        <w:adjustRightInd w:val="0"/>
-        <w:spacing w:after="120"/>
-        <w:rPr>
-          <w:rFonts w:ascii="Times" w:hAnsi="Times" w:cs="Times"/>
-          <w:iCs/>
-          <w:sz w:val="28"/>
-          <w:szCs w:val="28"/>
-        </w:rPr>
-      </w:pPr>
-      <w:r>
-        <w:rPr>
-          <w:rFonts w:ascii="Times" w:hAnsi="Times" w:cs="Times"/>
-          <w:iCs/>
-          <w:sz w:val="28"/>
-          <w:szCs w:val="28"/>
-        </w:rPr>
-        <w:t>5.</w:t>
-      </w:r>
-    </w:p>
-    <w:p>
-      <w:pPr>
-        <w:widowControl w:val="0"/>
-        <w:autoSpaceDE w:val="0"/>
-        <w:autoSpaceDN w:val="0"/>
-        <w:adjustRightInd w:val="0"/>
-        <w:spacing w:after="120"/>
-        <w:rPr>
-          <w:rFonts w:ascii="Times" w:hAnsi="Times" w:cs="Times"/>
-          <w:iCs/>
-          <w:sz w:val="28"/>
-          <w:szCs w:val="28"/>
-        </w:rPr>
-      </w:pPr>
-      <w:r>
-        <w:rPr>
-          <w:rFonts w:ascii="Times" w:hAnsi="Times" w:cs="Times"/>
-          <w:iCs/>
-          <w:sz w:val="28"/>
-          <w:szCs w:val="28"/>
-        </w:rPr>
-        <w:t>6.</w:t>
-      </w:r>
-    </w:p>
-    <w:p>
-      <w:pPr>
-        <w:widowControl w:val="0"/>
-        <w:autoSpaceDE w:val="0"/>
-        <w:autoSpaceDN w:val="0"/>
-        <w:adjustRightInd w:val="0"/>
-        <w:spacing w:after="120"/>
-        <w:rPr>
-          <w:rFonts w:ascii="Times" w:hAnsi="Times" w:cs="Times"/>
-          <w:iCs/>
-          <w:sz w:val="28"/>
-          <w:szCs w:val="28"/>
-        </w:rPr>
-      </w:pPr>
-      <w:r>
-        <w:rPr>
-          <w:rFonts w:ascii="Times" w:hAnsi="Times" w:cs="Times"/>
-          <w:iCs/>
-          <w:sz w:val="28"/>
-          <w:szCs w:val="28"/>
-        </w:rPr>
-        <w:t>7.</w:t>
-      </w:r>
-    </w:p>
-    <w:p>
-      <w:pPr>
-        <w:widowControl w:val="0"/>
-        <w:autoSpaceDE w:val="0"/>
-        <w:autoSpaceDN w:val="0"/>
-        <w:adjustRightInd w:val="0"/>
-        <w:spacing w:after="120"/>
-        <w:rPr>
-          <w:rFonts w:ascii="Times" w:hAnsi="Times" w:cs="Times"/>
-          <w:iCs/>
-          <w:sz w:val="28"/>
-          <w:szCs w:val="28"/>
-        </w:rPr>
-      </w:pPr>
-      <w:r>
-        <w:rPr>
-          <w:rFonts w:ascii="Times" w:hAnsi="Times" w:cs="Times"/>
-          <w:iCs/>
-          <w:sz w:val="28"/>
-          <w:szCs w:val="28"/>
-        </w:rPr>
-        <w:t>8.</w:t>
-      </w:r>
-    </w:p>
-    <w:p>
-      <w:pPr>
-        <w:widowControl w:val="0"/>
-        <w:autoSpaceDE w:val="0"/>
-        <w:autoSpaceDN w:val="0"/>
-        <w:adjustRightInd w:val="0"/>
-        <w:spacing w:after="120"/>
-        <w:rPr>
-          <w:rFonts w:ascii="Times" w:hAnsi="Times" w:cs="Times"/>
-          <w:iCs/>
-          <w:sz w:val="28"/>
-          <w:szCs w:val="28"/>
-        </w:rPr>
-      </w:pPr>
-      <w:r>
-        <w:rPr>
-          <w:rFonts w:ascii="Times" w:hAnsi="Times" w:cs="Times"/>
-          <w:iCs/>
-          <w:sz w:val="28"/>
-          <w:szCs w:val="28"/>
-        </w:rPr>
-        <w:t>9.</w:t>
-      </w:r>
-    </w:p>
-    <w:p>
-      <w:pPr>
-        <w:widowControl w:val="0"/>
-        <w:autoSpaceDE w:val="0"/>
-        <w:autoSpaceDN w:val="0"/>
-        <w:adjustRightInd w:val="0"/>
-        <w:spacing w:after="120"/>
-        <w:rPr>
-          <w:rFonts w:ascii="Times" w:hAnsi="Times" w:cs="Times"/>
-          <w:iCs/>
-          <w:sz w:val="28"/>
-          <w:szCs w:val="28"/>
-        </w:rPr>
-      </w:pPr>
-      <w:r>
-        <w:rPr>
-          <w:rFonts w:ascii="Times" w:hAnsi="Times" w:cs="Times"/>
-          <w:iCs/>
-          <w:sz w:val="28"/>
-          <w:szCs w:val="28"/>
-        </w:rPr>
-        <w:t>10.</w:t>
+        <w:tab/>
+        <w:t>a) testParse</w:t>
+      </w:r>
+    </w:p>
+    <w:p>
+      <w:pPr>
+        <w:widowControl w:val="0"/>
+        <w:autoSpaceDE w:val="0"/>
+        <w:autoSpaceDN w:val="0"/>
+        <w:adjustRightInd w:val="0"/>
+        <w:spacing w:after="120"/>
+        <w:rPr>
+          <w:rFonts w:ascii="Times" w:hAnsi="Times" w:cs="Times"/>
+          <w:iCs/>
+          <w:sz w:val="28"/>
+          <w:szCs w:val="28"/>
+        </w:rPr>
+      </w:pPr>
+      <w:r>
+        <w:rPr>
+          <w:rFonts w:ascii="Times" w:hAnsi="Times" w:cs="Times"/>
+          <w:iCs/>
+          <w:sz w:val="28"/>
+          <w:szCs w:val="28"/>
+        </w:rPr>
+        <w:tab/>
+        <w:t xml:space="preserve">b) This test checks for a correct return value from parse based on </w:t>
+      </w:r>
+      <w:r>
+        <w:rPr>
+          <w:rFonts w:ascii="Times" w:hAnsi="Times" w:cs="Times"/>
+          <w:iCs/>
+          <w:sz w:val="28"/>
+          <w:szCs w:val="28"/>
+        </w:rPr>
+        <w:tab/>
+        <w:t>keyboard input.</w:t>
+      </w:r>
+    </w:p>
+    <w:p>
+      <w:pPr>
+        <w:widowControl w:val="0"/>
+        <w:autoSpaceDE w:val="0"/>
+        <w:autoSpaceDN w:val="0"/>
+        <w:adjustRightInd w:val="0"/>
+        <w:spacing w:after="120"/>
+        <w:rPr>
+          <w:rFonts w:ascii="Times" w:hAnsi="Times" w:cs="Times"/>
+          <w:iCs/>
+          <w:sz w:val="28"/>
+          <w:szCs w:val="28"/>
+        </w:rPr>
+      </w:pPr>
+      <w:r>
+        <w:rPr>
+          <w:rFonts w:ascii="Times" w:hAnsi="Times" w:cs="Times"/>
+          <w:iCs/>
+          <w:sz w:val="28"/>
+          <w:szCs w:val="28"/>
+        </w:rPr>
+        <w:tab/>
+        <w:t>c) Initialized before testing.</w:t>
+      </w:r>
+    </w:p>
+    <w:p>
+      <w:pPr>
+        <w:widowControl w:val="0"/>
+        <w:autoSpaceDE w:val="0"/>
+        <w:autoSpaceDN w:val="0"/>
+        <w:adjustRightInd w:val="0"/>
+        <w:spacing w:after="120"/>
+        <w:rPr>
+          <w:rFonts w:ascii="Times" w:hAnsi="Times" w:cs="Times"/>
+          <w:iCs/>
+          <w:sz w:val="28"/>
+          <w:szCs w:val="28"/>
+        </w:rPr>
+      </w:pPr>
+      <w:r>
+        <w:rPr>
+          <w:rFonts w:ascii="Times" w:hAnsi="Times" w:cs="Times"/>
+          <w:iCs/>
+          <w:sz w:val="28"/>
+          <w:szCs w:val="28"/>
+        </w:rPr>
+        <w:tab/>
+        <w:t xml:space="preserve">d) An ArrayList containing the Strings “HELLO” and “SAILS” is </w:t>
+      </w:r>
+      <w:r>
+        <w:rPr>
+          <w:rFonts w:ascii="Times" w:hAnsi="Times" w:cs="Times"/>
+          <w:iCs/>
+          <w:sz w:val="28"/>
+          <w:szCs w:val="28"/>
+        </w:rPr>
+        <w:tab/>
+        <w:t>expected after inputting “hello sails” through the keyboard.</w:t>
+      </w:r>
+    </w:p>
+    <w:p>
+      <w:pPr>
+        <w:widowControl w:val="0"/>
+        <w:autoSpaceDE w:val="0"/>
+        <w:autoSpaceDN w:val="0"/>
+        <w:adjustRightInd w:val="0"/>
+        <w:spacing w:after="120"/>
+        <w:rPr>
+          <w:rFonts w:ascii="Times" w:hAnsi="Times" w:cs="Times"/>
+          <w:iCs/>
+          <w:sz w:val="28"/>
+          <w:szCs w:val="28"/>
+        </w:rPr>
+      </w:pPr>
+      <w:r>
+        <w:rPr>
+          <w:rFonts w:ascii="Times" w:hAnsi="Times" w:cs="Times"/>
+          <w:iCs/>
+          <w:sz w:val="28"/>
+          <w:szCs w:val="28"/>
+        </w:rPr>
+        <w:tab/>
+        <w:t xml:space="preserve">e) </w:t>
+      </w:r>
+      <w:r>
+        <w:rPr>
+          <w:rFonts w:ascii="Times" w:hAnsi="Times" w:cs="Times"/>
+          <w:iCs/>
+          <w:sz w:val="28"/>
+          <w:szCs w:val="28"/>
+        </w:rPr>
+        <w:t>Capitalized words, no extra spaces, whitespace ignored.</w:t>
+      </w:r>
+    </w:p>
+    <w:p>
+      <w:pPr>
+        <w:widowControl w:val="0"/>
+        <w:autoSpaceDE w:val="0"/>
+        <w:autoSpaceDN w:val="0"/>
+        <w:adjustRightInd w:val="0"/>
+        <w:spacing w:after="120"/>
+        <w:rPr>
+          <w:rFonts w:ascii="Times" w:hAnsi="Times" w:cs="Times"/>
+          <w:iCs/>
+          <w:sz w:val="28"/>
+          <w:szCs w:val="28"/>
+        </w:rPr>
+      </w:pPr>
+      <w:r>
+        <w:rPr>
+          <w:rFonts w:ascii="Times" w:hAnsi="Times" w:cs="Times"/>
+          <w:iCs/>
+          <w:sz w:val="28"/>
+          <w:szCs w:val="28"/>
+        </w:rPr>
+        <w:tab/>
+        <w:t xml:space="preserve">f) Only considered lowercase words that are in the dictionary, as </w:t>
+      </w:r>
+      <w:r>
+        <w:rPr>
+          <w:rFonts w:ascii="Times" w:hAnsi="Times" w:cs="Times"/>
+          <w:iCs/>
+          <w:sz w:val="28"/>
+          <w:szCs w:val="28"/>
+        </w:rPr>
+        <w:tab/>
+        <w:t>according to the project pdf.</w:t>
+      </w:r>
+    </w:p>
+    <w:p>
+      <w:pPr>
+        <w:widowControl w:val="0"/>
+        <w:autoSpaceDE w:val="0"/>
+        <w:autoSpaceDN w:val="0"/>
+        <w:adjustRightInd w:val="0"/>
+        <w:spacing w:after="120"/>
+        <w:rPr>
+          <w:rFonts w:ascii="Times" w:hAnsi="Times" w:cs="Times"/>
+          <w:iCs/>
+          <w:sz w:val="28"/>
+          <w:szCs w:val="28"/>
+        </w:rPr>
+      </w:pPr>
+    </w:p>
+    <w:p>
+      <w:pPr>
+        <w:widowControl w:val="0"/>
+        <w:autoSpaceDE w:val="0"/>
+        <w:autoSpaceDN w:val="0"/>
+        <w:adjustRightInd w:val="0"/>
+        <w:spacing w:after="120"/>
+        <w:rPr>
+          <w:rFonts w:ascii="Times" w:hAnsi="Times" w:cs="Times"/>
+          <w:iCs/>
+          <w:sz w:val="28"/>
+          <w:szCs w:val="28"/>
+        </w:rPr>
+      </w:pPr>
+      <w:r>
+        <w:rPr>
+          <w:rFonts w:ascii="Times" w:hAnsi="Times" w:cs="Times"/>
+          <w:iCs/>
+          <w:sz w:val="28"/>
+          <w:szCs w:val="28"/>
+        </w:rPr>
+        <w:t xml:space="preserve">4. </w:t>
+      </w:r>
+    </w:p>
+    <w:p>
+      <w:pPr>
+        <w:widowControl w:val="0"/>
+        <w:autoSpaceDE w:val="0"/>
+        <w:autoSpaceDN w:val="0"/>
+        <w:adjustRightInd w:val="0"/>
+        <w:spacing w:after="120"/>
+        <w:rPr>
+          <w:rFonts w:ascii="Times" w:hAnsi="Times" w:cs="Times"/>
+          <w:iCs/>
+          <w:sz w:val="28"/>
+          <w:szCs w:val="28"/>
+        </w:rPr>
+      </w:pPr>
+      <w:r>
+        <w:rPr>
+          <w:rFonts w:ascii="Times" w:hAnsi="Times" w:cs="Times"/>
+          <w:iCs/>
+          <w:sz w:val="28"/>
+          <w:szCs w:val="28"/>
+        </w:rPr>
+        <w:tab/>
+        <w:t>a) testQuit</w:t>
+      </w:r>
+    </w:p>
+    <w:p>
+      <w:pPr>
+        <w:widowControl w:val="0"/>
+        <w:autoSpaceDE w:val="0"/>
+        <w:autoSpaceDN w:val="0"/>
+        <w:adjustRightInd w:val="0"/>
+        <w:spacing w:after="120"/>
+        <w:rPr>
+          <w:rFonts w:ascii="Times" w:hAnsi="Times" w:cs="Times"/>
+          <w:iCs/>
+          <w:sz w:val="28"/>
+          <w:szCs w:val="28"/>
+        </w:rPr>
+      </w:pPr>
+      <w:r>
+        <w:rPr>
+          <w:rFonts w:ascii="Times" w:hAnsi="Times" w:cs="Times"/>
+          <w:iCs/>
+          <w:sz w:val="28"/>
+          <w:szCs w:val="28"/>
+        </w:rPr>
+        <w:tab/>
+        <w:t xml:space="preserve">b) This test checks that the program quits after inputting “/quit” to the </w:t>
+      </w:r>
+      <w:r>
+        <w:rPr>
+          <w:rFonts w:ascii="Times" w:hAnsi="Times" w:cs="Times"/>
+          <w:iCs/>
+          <w:sz w:val="28"/>
+          <w:szCs w:val="28"/>
+        </w:rPr>
+        <w:tab/>
+        <w:t>parse method.</w:t>
+      </w:r>
+    </w:p>
+    <w:p>
+      <w:pPr>
+        <w:widowControl w:val="0"/>
+        <w:autoSpaceDE w:val="0"/>
+        <w:autoSpaceDN w:val="0"/>
+        <w:adjustRightInd w:val="0"/>
+        <w:spacing w:after="120"/>
+        <w:rPr>
+          <w:rFonts w:ascii="Times" w:hAnsi="Times" w:cs="Times"/>
+          <w:iCs/>
+          <w:sz w:val="28"/>
+          <w:szCs w:val="28"/>
+        </w:rPr>
+      </w:pPr>
+      <w:r>
+        <w:rPr>
+          <w:rFonts w:ascii="Times" w:hAnsi="Times" w:cs="Times"/>
+          <w:iCs/>
+          <w:sz w:val="28"/>
+          <w:szCs w:val="28"/>
+        </w:rPr>
+        <w:tab/>
+        <w:t>c) Initialized before testing.</w:t>
+      </w:r>
+    </w:p>
+    <w:p>
+      <w:pPr>
+        <w:widowControl w:val="0"/>
+        <w:autoSpaceDE w:val="0"/>
+        <w:autoSpaceDN w:val="0"/>
+        <w:adjustRightInd w:val="0"/>
+        <w:spacing w:after="120"/>
+        <w:rPr>
+          <w:rFonts w:ascii="Times" w:hAnsi="Times" w:cs="Times"/>
+          <w:iCs/>
+          <w:sz w:val="28"/>
+          <w:szCs w:val="28"/>
+        </w:rPr>
+      </w:pPr>
+      <w:r>
+        <w:rPr>
+          <w:rFonts w:ascii="Times" w:hAnsi="Times" w:cs="Times"/>
+          <w:iCs/>
+          <w:sz w:val="28"/>
+          <w:szCs w:val="28"/>
+        </w:rPr>
+        <w:tab/>
+        <w:t>d) The program should quit.</w:t>
+      </w:r>
+    </w:p>
+    <w:p>
+      <w:pPr>
+        <w:widowControl w:val="0"/>
+        <w:autoSpaceDE w:val="0"/>
+        <w:autoSpaceDN w:val="0"/>
+        <w:adjustRightInd w:val="0"/>
+        <w:spacing w:after="120"/>
+        <w:rPr>
+          <w:rFonts w:ascii="Times" w:hAnsi="Times" w:cs="Times"/>
+          <w:iCs/>
+          <w:sz w:val="28"/>
+          <w:szCs w:val="28"/>
+        </w:rPr>
+      </w:pPr>
+      <w:r>
+        <w:rPr>
+          <w:rFonts w:ascii="Times" w:hAnsi="Times" w:cs="Times"/>
+          <w:iCs/>
+          <w:sz w:val="28"/>
+          <w:szCs w:val="28"/>
+        </w:rPr>
+        <w:tab/>
+        <w:t>e) The program must quit for this test to pass.</w:t>
+      </w:r>
+    </w:p>
+    <w:p>
+      <w:pPr>
+        <w:widowControl w:val="0"/>
+        <w:autoSpaceDE w:val="0"/>
+        <w:autoSpaceDN w:val="0"/>
+        <w:adjustRightInd w:val="0"/>
+        <w:spacing w:after="120"/>
+        <w:rPr>
+          <w:rFonts w:ascii="Times" w:hAnsi="Times" w:cs="Times"/>
+          <w:iCs/>
+          <w:sz w:val="28"/>
+          <w:szCs w:val="28"/>
+        </w:rPr>
+      </w:pPr>
+      <w:r>
+        <w:rPr>
+          <w:rFonts w:ascii="Times" w:hAnsi="Times" w:cs="Times"/>
+          <w:iCs/>
+          <w:sz w:val="28"/>
+          <w:szCs w:val="28"/>
+        </w:rPr>
+        <w:tab/>
+        <w:t xml:space="preserve">f) Only tested with the exact input of “/quit” as specified by the </w:t>
+      </w:r>
+      <w:r>
+        <w:rPr>
+          <w:rFonts w:ascii="Times" w:hAnsi="Times" w:cs="Times"/>
+          <w:iCs/>
+          <w:sz w:val="28"/>
+          <w:szCs w:val="28"/>
+        </w:rPr>
+        <w:tab/>
+        <w:t>project pdf.</w:t>
       </w:r>
     </w:p>
     <w:p>
@@ -601,6 +1212,11 @@
     <w:semiHidden/>
     <w:unhideWhenUsed/>
   </w:style>
+  <w:style w:type="character" w:customStyle="1" w:styleId="tx">
+    <w:name w:val="tx"/>
+    <w:basedOn w:val="DefaultParagraphFont"/>
+    <w:rsid w:val="005A5940"/>
+  </w:style>
 </w:styles>
 </file>
 
@@ -786,6 +1402,11 @@
     <w:uiPriority w:val="99"/>
     <w:semiHidden/>
     <w:unhideWhenUsed/>
+  </w:style>
+  <w:style w:type="character" w:customStyle="1" w:styleId="tx">
+    <w:name w:val="tx"/>
+    <w:basedOn w:val="DefaultParagraphFont"/>
+    <w:rsid w:val="005A5940"/>
   </w:style>
 </w:styles>
 </file>

</xml_diff>

<commit_message>
have dfs working for everything but very different words
</commit_message>
<xml_diff>
--- a/Test Plan.docx
+++ b/Test Plan.docx
@@ -142,7 +142,27 @@
           <w:sz w:val="28"/>
           <w:szCs w:val="28"/>
         </w:rPr>
-        <w:t xml:space="preserve"> return value. We also tested the parse method by inputting every valid input through the keyboard to ensure it ran correctly. In our final test suite, we covered DFS, BFS, parse, and printLadder, but didn’t test initialize thoroughly.</w:t>
+        <w:t xml:space="preserve"> return value. We also tested the parse method by inputting every valid input through the keyboard to ensure it ran correctly. In our final test suite, we covered DFS, BFS, parse, and </w:t>
+      </w:r>
+      <w:proofErr w:type="spellStart"/>
+      <w:r>
+        <w:rPr>
+          <w:rFonts w:ascii="Times" w:hAnsi="Times" w:cs="Times"/>
+          <w:iCs/>
+          <w:sz w:val="28"/>
+          <w:szCs w:val="28"/>
+        </w:rPr>
+        <w:t>printLadder</w:t>
+      </w:r>
+      <w:proofErr w:type="spellEnd"/>
+      <w:r>
+        <w:rPr>
+          <w:rFonts w:ascii="Times" w:hAnsi="Times" w:cs="Times"/>
+          <w:iCs/>
+          <w:sz w:val="28"/>
+          <w:szCs w:val="28"/>
+        </w:rPr>
+        <w:t>, but didn’t test initialize thoroughly.</w:t>
       </w:r>
     </w:p>
     <w:p>
@@ -232,6 +252,7 @@
         <w:tab/>
         <w:t xml:space="preserve">a) </w:t>
       </w:r>
+      <w:proofErr w:type="spellStart"/>
       <w:proofErr w:type="gramStart"/>
       <w:r>
         <w:rPr>
@@ -242,6 +263,7 @@
         </w:rPr>
         <w:t>testDFSLong</w:t>
       </w:r>
+      <w:proofErr w:type="spellEnd"/>
       <w:proofErr w:type="gramEnd"/>
     </w:p>
     <w:p>
@@ -457,6 +479,7 @@
         <w:tab/>
         <w:t xml:space="preserve">a) </w:t>
       </w:r>
+      <w:proofErr w:type="spellStart"/>
       <w:proofErr w:type="gramStart"/>
       <w:r>
         <w:rPr>
@@ -467,6 +490,7 @@
         </w:rPr>
         <w:t>testDFSShort</w:t>
       </w:r>
+      <w:proofErr w:type="spellEnd"/>
       <w:proofErr w:type="gramEnd"/>
     </w:p>
     <w:p>
@@ -653,6 +677,7 @@
         <w:tab/>
         <w:t xml:space="preserve">a) </w:t>
       </w:r>
+      <w:proofErr w:type="spellStart"/>
       <w:proofErr w:type="gramStart"/>
       <w:r>
         <w:rPr>
@@ -663,6 +688,7 @@
         </w:rPr>
         <w:t>testDFSZeroRung</w:t>
       </w:r>
+      <w:proofErr w:type="spellEnd"/>
       <w:proofErr w:type="gramEnd"/>
       <w:r>
         <w:rPr>
@@ -808,697 +834,786 @@
         <w:tab/>
         <w:t xml:space="preserve">f) </w:t>
       </w:r>
-    </w:p>
-    <w:p>
-      <w:pPr>
-        <w:widowControl w:val="0"/>
-        <w:autoSpaceDE w:val="0"/>
-        <w:autoSpaceDN w:val="0"/>
-        <w:adjustRightInd w:val="0"/>
-        <w:spacing w:after="120"/>
-        <w:rPr>
-          <w:rFonts w:ascii="Times" w:hAnsi="Times" w:cs="Times"/>
-          <w:iCs/>
-          <w:sz w:val="28"/>
-          <w:szCs w:val="28"/>
-        </w:rPr>
-      </w:pPr>
-      <w:r>
-        <w:rPr>
-          <w:rFonts w:ascii="Times" w:hAnsi="Times" w:cs="Times"/>
-          <w:iCs/>
-          <w:sz w:val="28"/>
-          <w:szCs w:val="28"/>
-        </w:rPr>
-        <w:t xml:space="preserve">4. </w:t>
-      </w:r>
-    </w:p>
-    <w:p>
-      <w:pPr>
-        <w:widowControl w:val="0"/>
-        <w:autoSpaceDE w:val="0"/>
-        <w:autoSpaceDN w:val="0"/>
-        <w:adjustRightInd w:val="0"/>
-        <w:spacing w:after="120"/>
-        <w:rPr>
-          <w:rFonts w:ascii="Times" w:hAnsi="Times" w:cs="Times"/>
-          <w:iCs/>
-          <w:sz w:val="28"/>
-          <w:szCs w:val="28"/>
-        </w:rPr>
-      </w:pPr>
-      <w:r>
-        <w:rPr>
-          <w:rFonts w:ascii="Times" w:hAnsi="Times" w:cs="Times"/>
-          <w:iCs/>
-          <w:sz w:val="28"/>
-          <w:szCs w:val="28"/>
-        </w:rPr>
-        <w:tab/>
-        <w:t xml:space="preserve">a) </w:t>
-      </w:r>
-      <w:proofErr w:type="gramStart"/>
-      <w:r>
-        <w:rPr>
-          <w:rFonts w:ascii="Times" w:hAnsi="Times" w:cs="Times"/>
-          <w:iCs/>
-          <w:sz w:val="28"/>
-          <w:szCs w:val="28"/>
-        </w:rPr>
-        <w:t>testDFSNoRung</w:t>
-      </w:r>
-      <w:proofErr w:type="gramEnd"/>
-      <w:r>
-        <w:rPr>
-          <w:rFonts w:ascii="Times" w:hAnsi="Times" w:cs="Times"/>
-          <w:iCs/>
-          <w:sz w:val="28"/>
-          <w:szCs w:val="28"/>
-        </w:rPr>
-        <w:t>()</w:t>
-      </w:r>
-    </w:p>
-    <w:p>
-      <w:pPr>
-        <w:widowControl w:val="0"/>
-        <w:autoSpaceDE w:val="0"/>
-        <w:autoSpaceDN w:val="0"/>
-        <w:adjustRightInd w:val="0"/>
-        <w:spacing w:after="120"/>
-        <w:rPr>
-          <w:rFonts w:ascii="Times" w:hAnsi="Times" w:cs="Times"/>
-          <w:iCs/>
-          <w:sz w:val="28"/>
-          <w:szCs w:val="28"/>
-        </w:rPr>
-      </w:pPr>
-      <w:r>
-        <w:rPr>
-          <w:rFonts w:ascii="Times" w:hAnsi="Times" w:cs="Times"/>
-          <w:iCs/>
-          <w:sz w:val="28"/>
-          <w:szCs w:val="28"/>
-        </w:rPr>
-        <w:tab/>
-        <w:t>b) This test checks for a correct output for a ladder that doesn’t exist.</w:t>
-      </w:r>
-    </w:p>
-    <w:p>
-      <w:pPr>
-        <w:widowControl w:val="0"/>
-        <w:autoSpaceDE w:val="0"/>
-        <w:autoSpaceDN w:val="0"/>
-        <w:adjustRightInd w:val="0"/>
-        <w:spacing w:after="120"/>
-        <w:rPr>
-          <w:rFonts w:ascii="Times" w:hAnsi="Times" w:cs="Times"/>
-          <w:iCs/>
-          <w:sz w:val="28"/>
-          <w:szCs w:val="28"/>
-        </w:rPr>
-      </w:pPr>
-      <w:r>
-        <w:rPr>
-          <w:rFonts w:ascii="Times" w:hAnsi="Times" w:cs="Times"/>
-          <w:iCs/>
-          <w:sz w:val="28"/>
-          <w:szCs w:val="28"/>
-        </w:rPr>
-        <w:tab/>
-        <w:t>c) Initialized before testing.</w:t>
-      </w:r>
-    </w:p>
-    <w:p>
-      <w:pPr>
-        <w:widowControl w:val="0"/>
-        <w:autoSpaceDE w:val="0"/>
-        <w:autoSpaceDN w:val="0"/>
-        <w:adjustRightInd w:val="0"/>
-        <w:spacing w:after="120"/>
-        <w:rPr>
-          <w:rFonts w:ascii="Times" w:hAnsi="Times" w:cs="Times"/>
-          <w:iCs/>
-          <w:sz w:val="28"/>
-          <w:szCs w:val="28"/>
-        </w:rPr>
-      </w:pPr>
-      <w:r>
-        <w:rPr>
-          <w:rFonts w:ascii="Times" w:hAnsi="Times" w:cs="Times"/>
-          <w:iCs/>
-          <w:sz w:val="28"/>
-          <w:szCs w:val="28"/>
-        </w:rPr>
-        <w:tab/>
-        <w:t>d) *</w:t>
-      </w:r>
-      <w:proofErr w:type="gramStart"/>
-      <w:r>
-        <w:rPr>
-          <w:rFonts w:ascii="Times" w:hAnsi="Times" w:cs="Times"/>
-          <w:iCs/>
-          <w:sz w:val="28"/>
-          <w:szCs w:val="28"/>
-        </w:rPr>
-        <w:t>need</w:t>
-      </w:r>
-      <w:proofErr w:type="gramEnd"/>
-      <w:r>
-        <w:rPr>
-          <w:rFonts w:ascii="Times" w:hAnsi="Times" w:cs="Times"/>
-          <w:iCs/>
-          <w:sz w:val="28"/>
-          <w:szCs w:val="28"/>
-        </w:rPr>
-        <w:t xml:space="preserve"> to finish</w:t>
-      </w:r>
-    </w:p>
-    <w:p>
-      <w:pPr>
-        <w:widowControl w:val="0"/>
-        <w:autoSpaceDE w:val="0"/>
-        <w:autoSpaceDN w:val="0"/>
-        <w:adjustRightInd w:val="0"/>
-        <w:spacing w:after="120"/>
-        <w:rPr>
-          <w:rFonts w:ascii="Times" w:hAnsi="Times" w:cs="Times"/>
-          <w:iCs/>
-          <w:sz w:val="28"/>
-          <w:szCs w:val="28"/>
-        </w:rPr>
-      </w:pPr>
-      <w:r>
-        <w:rPr>
-          <w:rFonts w:ascii="Times" w:hAnsi="Times" w:cs="Times"/>
-          <w:iCs/>
-          <w:sz w:val="28"/>
-          <w:szCs w:val="28"/>
-        </w:rPr>
-        <w:tab/>
-        <w:t>e) Prints proper dialogue for a ladder that doesn’t exist.</w:t>
-      </w:r>
-    </w:p>
-    <w:p>
-      <w:pPr>
-        <w:widowControl w:val="0"/>
-        <w:autoSpaceDE w:val="0"/>
-        <w:autoSpaceDN w:val="0"/>
-        <w:adjustRightInd w:val="0"/>
-        <w:spacing w:after="120"/>
-        <w:rPr>
-          <w:rFonts w:ascii="Times" w:hAnsi="Times" w:cs="Times"/>
-          <w:iCs/>
-          <w:sz w:val="28"/>
-          <w:szCs w:val="28"/>
-        </w:rPr>
-      </w:pPr>
-      <w:r>
-        <w:rPr>
-          <w:rFonts w:ascii="Times" w:hAnsi="Times" w:cs="Times"/>
-          <w:iCs/>
-          <w:sz w:val="28"/>
-          <w:szCs w:val="28"/>
-        </w:rPr>
-        <w:tab/>
-        <w:t>f) *</w:t>
-      </w:r>
-      <w:proofErr w:type="gramStart"/>
-      <w:r>
-        <w:rPr>
-          <w:rFonts w:ascii="Times" w:hAnsi="Times" w:cs="Times"/>
-          <w:iCs/>
-          <w:sz w:val="28"/>
-          <w:szCs w:val="28"/>
-        </w:rPr>
-        <w:t>need</w:t>
-      </w:r>
-      <w:proofErr w:type="gramEnd"/>
-      <w:r>
-        <w:rPr>
-          <w:rFonts w:ascii="Times" w:hAnsi="Times" w:cs="Times"/>
-          <w:iCs/>
-          <w:sz w:val="28"/>
-          <w:szCs w:val="28"/>
-        </w:rPr>
-        <w:t xml:space="preserve"> to finish</w:t>
-      </w:r>
-    </w:p>
-    <w:p>
-      <w:pPr>
-        <w:widowControl w:val="0"/>
-        <w:autoSpaceDE w:val="0"/>
-        <w:autoSpaceDN w:val="0"/>
-        <w:adjustRightInd w:val="0"/>
-        <w:spacing w:after="120"/>
-        <w:rPr>
-          <w:rFonts w:ascii="Times" w:hAnsi="Times" w:cs="Times"/>
-          <w:iCs/>
-          <w:sz w:val="28"/>
-          <w:szCs w:val="28"/>
-        </w:rPr>
-      </w:pPr>
-      <w:r>
-        <w:rPr>
-          <w:rFonts w:ascii="Times" w:hAnsi="Times" w:cs="Times"/>
-          <w:iCs/>
-          <w:sz w:val="28"/>
-          <w:szCs w:val="28"/>
-        </w:rPr>
-        <w:t>5.</w:t>
-      </w:r>
-    </w:p>
-    <w:p>
-      <w:pPr>
-        <w:widowControl w:val="0"/>
-        <w:autoSpaceDE w:val="0"/>
-        <w:autoSpaceDN w:val="0"/>
-        <w:adjustRightInd w:val="0"/>
-        <w:spacing w:after="120"/>
-        <w:rPr>
-          <w:rFonts w:ascii="Times" w:hAnsi="Times" w:cs="Times"/>
-          <w:iCs/>
-          <w:sz w:val="28"/>
-          <w:szCs w:val="28"/>
-        </w:rPr>
-      </w:pPr>
-      <w:r>
-        <w:rPr>
-          <w:rFonts w:ascii="Times" w:hAnsi="Times" w:cs="Times"/>
-          <w:iCs/>
-          <w:sz w:val="28"/>
-          <w:szCs w:val="28"/>
-        </w:rPr>
-        <w:tab/>
-        <w:t xml:space="preserve">a) </w:t>
-      </w:r>
-      <w:proofErr w:type="gramStart"/>
-      <w:r>
-        <w:rPr>
-          <w:rFonts w:ascii="Times" w:hAnsi="Times" w:cs="Times"/>
-          <w:iCs/>
-          <w:sz w:val="28"/>
-          <w:szCs w:val="28"/>
-        </w:rPr>
-        <w:t>testParse</w:t>
-      </w:r>
-      <w:proofErr w:type="gramEnd"/>
-    </w:p>
-    <w:p>
-      <w:pPr>
-        <w:widowControl w:val="0"/>
-        <w:autoSpaceDE w:val="0"/>
-        <w:autoSpaceDN w:val="0"/>
-        <w:adjustRightInd w:val="0"/>
-        <w:spacing w:after="120"/>
-        <w:rPr>
-          <w:rFonts w:ascii="Times" w:hAnsi="Times" w:cs="Times"/>
-          <w:iCs/>
-          <w:sz w:val="28"/>
-          <w:szCs w:val="28"/>
-        </w:rPr>
-      </w:pPr>
-      <w:r>
-        <w:rPr>
-          <w:rFonts w:ascii="Times" w:hAnsi="Times" w:cs="Times"/>
-          <w:iCs/>
-          <w:sz w:val="28"/>
-          <w:szCs w:val="28"/>
-        </w:rPr>
-        <w:tab/>
-        <w:t xml:space="preserve">b) This test checks for a correct return value from parse based on </w:t>
-      </w:r>
-      <w:r>
-        <w:rPr>
-          <w:rFonts w:ascii="Times" w:hAnsi="Times" w:cs="Times"/>
-          <w:iCs/>
-          <w:sz w:val="28"/>
-          <w:szCs w:val="28"/>
-        </w:rPr>
-        <w:tab/>
-        <w:t>keyboard input.</w:t>
-      </w:r>
-    </w:p>
-    <w:p>
-      <w:pPr>
-        <w:widowControl w:val="0"/>
-        <w:autoSpaceDE w:val="0"/>
-        <w:autoSpaceDN w:val="0"/>
-        <w:adjustRightInd w:val="0"/>
-        <w:spacing w:after="120"/>
-        <w:rPr>
-          <w:rFonts w:ascii="Times" w:hAnsi="Times" w:cs="Times"/>
-          <w:iCs/>
-          <w:sz w:val="28"/>
-          <w:szCs w:val="28"/>
-        </w:rPr>
-      </w:pPr>
-      <w:r>
-        <w:rPr>
-          <w:rFonts w:ascii="Times" w:hAnsi="Times" w:cs="Times"/>
-          <w:iCs/>
-          <w:sz w:val="28"/>
-          <w:szCs w:val="28"/>
-        </w:rPr>
-        <w:tab/>
-        <w:t>c) Initialized before testing.</w:t>
-      </w:r>
-    </w:p>
-    <w:p>
-      <w:pPr>
-        <w:widowControl w:val="0"/>
-        <w:autoSpaceDE w:val="0"/>
-        <w:autoSpaceDN w:val="0"/>
-        <w:adjustRightInd w:val="0"/>
-        <w:spacing w:after="120"/>
-        <w:rPr>
-          <w:rFonts w:ascii="Times" w:hAnsi="Times" w:cs="Times"/>
-          <w:iCs/>
-          <w:sz w:val="28"/>
-          <w:szCs w:val="28"/>
-        </w:rPr>
-      </w:pPr>
-      <w:r>
-        <w:rPr>
-          <w:rFonts w:ascii="Times" w:hAnsi="Times" w:cs="Times"/>
-          <w:iCs/>
-          <w:sz w:val="28"/>
-          <w:szCs w:val="28"/>
-        </w:rPr>
-        <w:tab/>
-        <w:t xml:space="preserve">d) An ArrayList containing the Strings “HELLO” and “SAILS” is </w:t>
-      </w:r>
-      <w:r>
-        <w:rPr>
-          <w:rFonts w:ascii="Times" w:hAnsi="Times" w:cs="Times"/>
-          <w:iCs/>
-          <w:sz w:val="28"/>
-          <w:szCs w:val="28"/>
-        </w:rPr>
-        <w:tab/>
-        <w:t>expected after inputting “hello sails” through the keyboard.</w:t>
-      </w:r>
-    </w:p>
-    <w:p>
-      <w:pPr>
-        <w:widowControl w:val="0"/>
-        <w:autoSpaceDE w:val="0"/>
-        <w:autoSpaceDN w:val="0"/>
-        <w:adjustRightInd w:val="0"/>
-        <w:spacing w:after="120"/>
-        <w:rPr>
-          <w:rFonts w:ascii="Times" w:hAnsi="Times" w:cs="Times"/>
-          <w:iCs/>
-          <w:sz w:val="28"/>
-          <w:szCs w:val="28"/>
-        </w:rPr>
-      </w:pPr>
-      <w:r>
-        <w:rPr>
-          <w:rFonts w:ascii="Times" w:hAnsi="Times" w:cs="Times"/>
-          <w:iCs/>
-          <w:sz w:val="28"/>
-          <w:szCs w:val="28"/>
-        </w:rPr>
-        <w:tab/>
-        <w:t>e) Capitalized words, no extra spaces, whitespace ignored.</w:t>
-      </w:r>
-    </w:p>
-    <w:p>
-      <w:pPr>
-        <w:widowControl w:val="0"/>
-        <w:autoSpaceDE w:val="0"/>
-        <w:autoSpaceDN w:val="0"/>
-        <w:adjustRightInd w:val="0"/>
-        <w:spacing w:after="120"/>
-        <w:rPr>
-          <w:rFonts w:ascii="Times" w:hAnsi="Times" w:cs="Times"/>
-          <w:iCs/>
-          <w:sz w:val="28"/>
-          <w:szCs w:val="28"/>
-        </w:rPr>
-      </w:pPr>
-      <w:r>
-        <w:rPr>
-          <w:rFonts w:ascii="Times" w:hAnsi="Times" w:cs="Times"/>
-          <w:iCs/>
-          <w:sz w:val="28"/>
-          <w:szCs w:val="28"/>
-        </w:rPr>
-        <w:tab/>
-        <w:t xml:space="preserve">f) Only considered lowercase words that are in the dictionary, as </w:t>
-      </w:r>
-      <w:r>
-        <w:rPr>
-          <w:rFonts w:ascii="Times" w:hAnsi="Times" w:cs="Times"/>
-          <w:iCs/>
-          <w:sz w:val="28"/>
-          <w:szCs w:val="28"/>
-        </w:rPr>
-        <w:tab/>
-        <w:t>according to the project pdf.</w:t>
-      </w:r>
-    </w:p>
-    <w:p>
-      <w:pPr>
-        <w:widowControl w:val="0"/>
-        <w:autoSpaceDE w:val="0"/>
-        <w:autoSpaceDN w:val="0"/>
-        <w:adjustRightInd w:val="0"/>
-        <w:spacing w:after="120"/>
-        <w:rPr>
-          <w:rFonts w:ascii="Times" w:hAnsi="Times" w:cs="Times"/>
-          <w:iCs/>
-          <w:sz w:val="28"/>
-          <w:szCs w:val="28"/>
-        </w:rPr>
-      </w:pPr>
-    </w:p>
-    <w:p>
-      <w:pPr>
-        <w:widowControl w:val="0"/>
-        <w:autoSpaceDE w:val="0"/>
-        <w:autoSpaceDN w:val="0"/>
-        <w:adjustRightInd w:val="0"/>
-        <w:spacing w:after="120"/>
-        <w:rPr>
-          <w:rFonts w:ascii="Times" w:hAnsi="Times" w:cs="Times"/>
-          <w:iCs/>
-          <w:sz w:val="28"/>
-          <w:szCs w:val="28"/>
-        </w:rPr>
-      </w:pPr>
-      <w:r>
-        <w:rPr>
-          <w:rFonts w:ascii="Times" w:hAnsi="Times" w:cs="Times"/>
-          <w:iCs/>
-          <w:sz w:val="28"/>
-          <w:szCs w:val="28"/>
-        </w:rPr>
-        <w:t xml:space="preserve">6. </w:t>
-      </w:r>
-    </w:p>
-    <w:p>
-      <w:pPr>
-        <w:widowControl w:val="0"/>
-        <w:autoSpaceDE w:val="0"/>
-        <w:autoSpaceDN w:val="0"/>
-        <w:adjustRightInd w:val="0"/>
-        <w:spacing w:after="120"/>
-        <w:rPr>
-          <w:rFonts w:ascii="Times" w:hAnsi="Times" w:cs="Times"/>
-          <w:iCs/>
-          <w:sz w:val="28"/>
-          <w:szCs w:val="28"/>
-        </w:rPr>
-      </w:pPr>
-      <w:r>
-        <w:rPr>
-          <w:rFonts w:ascii="Times" w:hAnsi="Times" w:cs="Times"/>
-          <w:iCs/>
-          <w:sz w:val="28"/>
-          <w:szCs w:val="28"/>
-        </w:rPr>
-        <w:tab/>
-        <w:t xml:space="preserve">a) </w:t>
-      </w:r>
-      <w:proofErr w:type="gramStart"/>
-      <w:r>
-        <w:rPr>
-          <w:rFonts w:ascii="Times" w:hAnsi="Times" w:cs="Times"/>
-          <w:iCs/>
-          <w:sz w:val="28"/>
-          <w:szCs w:val="28"/>
-        </w:rPr>
-        <w:t>testQuit</w:t>
-      </w:r>
-      <w:proofErr w:type="gramEnd"/>
-    </w:p>
-    <w:p>
-      <w:pPr>
-        <w:widowControl w:val="0"/>
-        <w:autoSpaceDE w:val="0"/>
-        <w:autoSpaceDN w:val="0"/>
-        <w:adjustRightInd w:val="0"/>
-        <w:spacing w:after="120"/>
-        <w:rPr>
-          <w:rFonts w:ascii="Times" w:hAnsi="Times" w:cs="Times"/>
-          <w:iCs/>
-          <w:sz w:val="28"/>
-          <w:szCs w:val="28"/>
-        </w:rPr>
-      </w:pPr>
-      <w:r>
-        <w:rPr>
-          <w:rFonts w:ascii="Times" w:hAnsi="Times" w:cs="Times"/>
-          <w:iCs/>
-          <w:sz w:val="28"/>
-          <w:szCs w:val="28"/>
-        </w:rPr>
-        <w:tab/>
-        <w:t xml:space="preserve">b) This test checks that the program quits after inputting “/quit” to the </w:t>
-      </w:r>
-      <w:r>
-        <w:rPr>
-          <w:rFonts w:ascii="Times" w:hAnsi="Times" w:cs="Times"/>
-          <w:iCs/>
-          <w:sz w:val="28"/>
-          <w:szCs w:val="28"/>
-        </w:rPr>
-        <w:tab/>
-        <w:t>parse method.</w:t>
-      </w:r>
-    </w:p>
-    <w:p>
-      <w:pPr>
-        <w:widowControl w:val="0"/>
-        <w:autoSpaceDE w:val="0"/>
-        <w:autoSpaceDN w:val="0"/>
-        <w:adjustRightInd w:val="0"/>
-        <w:spacing w:after="120"/>
-        <w:rPr>
-          <w:rFonts w:ascii="Times" w:hAnsi="Times" w:cs="Times"/>
-          <w:iCs/>
-          <w:sz w:val="28"/>
-          <w:szCs w:val="28"/>
-        </w:rPr>
-      </w:pPr>
-      <w:r>
-        <w:rPr>
-          <w:rFonts w:ascii="Times" w:hAnsi="Times" w:cs="Times"/>
-          <w:iCs/>
-          <w:sz w:val="28"/>
-          <w:szCs w:val="28"/>
-        </w:rPr>
-        <w:tab/>
-        <w:t>c) Initialized before testing.</w:t>
-      </w:r>
-    </w:p>
-    <w:p>
-      <w:pPr>
-        <w:widowControl w:val="0"/>
-        <w:autoSpaceDE w:val="0"/>
-        <w:autoSpaceDN w:val="0"/>
-        <w:adjustRightInd w:val="0"/>
-        <w:spacing w:after="120"/>
-        <w:rPr>
-          <w:rFonts w:ascii="Times" w:hAnsi="Times" w:cs="Times"/>
-          <w:iCs/>
-          <w:sz w:val="28"/>
-          <w:szCs w:val="28"/>
-        </w:rPr>
-      </w:pPr>
-      <w:r>
-        <w:rPr>
-          <w:rFonts w:ascii="Times" w:hAnsi="Times" w:cs="Times"/>
-          <w:iCs/>
-          <w:sz w:val="28"/>
-          <w:szCs w:val="28"/>
-        </w:rPr>
-        <w:tab/>
-        <w:t>d) The program should quit.</w:t>
-      </w:r>
-    </w:p>
-    <w:p>
-      <w:pPr>
-        <w:widowControl w:val="0"/>
-        <w:autoSpaceDE w:val="0"/>
-        <w:autoSpaceDN w:val="0"/>
-        <w:adjustRightInd w:val="0"/>
-        <w:spacing w:after="120"/>
-        <w:rPr>
-          <w:rFonts w:ascii="Times" w:hAnsi="Times" w:cs="Times"/>
-          <w:iCs/>
-          <w:sz w:val="28"/>
-          <w:szCs w:val="28"/>
-        </w:rPr>
-      </w:pPr>
-      <w:r>
-        <w:rPr>
-          <w:rFonts w:ascii="Times" w:hAnsi="Times" w:cs="Times"/>
-          <w:iCs/>
-          <w:sz w:val="28"/>
-          <w:szCs w:val="28"/>
-        </w:rPr>
-        <w:tab/>
-        <w:t>e) The program must quit for this test to pass.</w:t>
-      </w:r>
-    </w:p>
-    <w:p>
-      <w:pPr>
-        <w:widowControl w:val="0"/>
-        <w:autoSpaceDE w:val="0"/>
-        <w:autoSpaceDN w:val="0"/>
-        <w:adjustRightInd w:val="0"/>
-        <w:spacing w:after="120"/>
-        <w:rPr>
-          <w:rFonts w:ascii="Times" w:hAnsi="Times" w:cs="Times"/>
-          <w:iCs/>
-          <w:sz w:val="28"/>
-          <w:szCs w:val="28"/>
-        </w:rPr>
-      </w:pPr>
-      <w:r>
-        <w:rPr>
-          <w:rFonts w:ascii="Times" w:hAnsi="Times" w:cs="Times"/>
-          <w:iCs/>
-          <w:sz w:val="28"/>
-          <w:szCs w:val="28"/>
-        </w:rPr>
-        <w:tab/>
-        <w:t xml:space="preserve">f) Only tested with the exact input of “/quit” as specified by the </w:t>
-      </w:r>
-      <w:r>
-        <w:rPr>
-          <w:rFonts w:ascii="Times" w:hAnsi="Times" w:cs="Times"/>
-          <w:iCs/>
-          <w:sz w:val="28"/>
-          <w:szCs w:val="28"/>
-        </w:rPr>
-        <w:tab/>
-        <w:t>project pdf.</w:t>
-      </w:r>
-    </w:p>
-    <w:p>
-      <w:pPr>
-        <w:widowControl w:val="0"/>
-        <w:autoSpaceDE w:val="0"/>
-        <w:autoSpaceDN w:val="0"/>
-        <w:adjustRightInd w:val="0"/>
-        <w:spacing w:after="240" w:line="440" w:lineRule="atLeast"/>
-        <w:rPr>
-          <w:rFonts w:ascii="Times" w:hAnsi="Times" w:cs="Times"/>
-        </w:rPr>
-      </w:pPr>
-    </w:p>
-    <w:p>
-      <w:pPr>
-        <w:jc w:val="center"/>
-      </w:pPr>
-    </w:p>
-    <w:p>
+      <w:r>
+        <w:rPr>
+          <w:rFonts w:ascii="Times" w:hAnsi="Times" w:cs="Times"/>
+          <w:iCs/>
+          <w:sz w:val="28"/>
+          <w:szCs w:val="28"/>
+        </w:rPr>
+        <w:t>Expected to run in less than .1 seconds.</w:t>
+      </w:r>
       <w:bookmarkStart w:id="0" w:name="_GoBack"/>
       <w:bookmarkEnd w:id="0"/>
     </w:p>
+    <w:p>
+      <w:pPr>
+        <w:widowControl w:val="0"/>
+        <w:autoSpaceDE w:val="0"/>
+        <w:autoSpaceDN w:val="0"/>
+        <w:adjustRightInd w:val="0"/>
+        <w:spacing w:after="120"/>
+        <w:rPr>
+          <w:rFonts w:ascii="Times" w:hAnsi="Times" w:cs="Times"/>
+          <w:iCs/>
+          <w:sz w:val="28"/>
+          <w:szCs w:val="28"/>
+        </w:rPr>
+      </w:pPr>
+      <w:r>
+        <w:rPr>
+          <w:rFonts w:ascii="Times" w:hAnsi="Times" w:cs="Times"/>
+          <w:iCs/>
+          <w:sz w:val="28"/>
+          <w:szCs w:val="28"/>
+        </w:rPr>
+        <w:t xml:space="preserve">4. </w:t>
+      </w:r>
+    </w:p>
+    <w:p>
+      <w:pPr>
+        <w:widowControl w:val="0"/>
+        <w:autoSpaceDE w:val="0"/>
+        <w:autoSpaceDN w:val="0"/>
+        <w:adjustRightInd w:val="0"/>
+        <w:spacing w:after="120"/>
+        <w:rPr>
+          <w:rFonts w:ascii="Times" w:hAnsi="Times" w:cs="Times"/>
+          <w:iCs/>
+          <w:sz w:val="28"/>
+          <w:szCs w:val="28"/>
+        </w:rPr>
+      </w:pPr>
+      <w:r>
+        <w:rPr>
+          <w:rFonts w:ascii="Times" w:hAnsi="Times" w:cs="Times"/>
+          <w:iCs/>
+          <w:sz w:val="28"/>
+          <w:szCs w:val="28"/>
+        </w:rPr>
+        <w:tab/>
+        <w:t xml:space="preserve">a) </w:t>
+      </w:r>
+      <w:proofErr w:type="spellStart"/>
+      <w:proofErr w:type="gramStart"/>
+      <w:r>
+        <w:rPr>
+          <w:rFonts w:ascii="Times" w:hAnsi="Times" w:cs="Times"/>
+          <w:iCs/>
+          <w:sz w:val="28"/>
+          <w:szCs w:val="28"/>
+        </w:rPr>
+        <w:t>testDFSNoRung</w:t>
+      </w:r>
+      <w:proofErr w:type="spellEnd"/>
+      <w:proofErr w:type="gramEnd"/>
+      <w:r>
+        <w:rPr>
+          <w:rFonts w:ascii="Times" w:hAnsi="Times" w:cs="Times"/>
+          <w:iCs/>
+          <w:sz w:val="28"/>
+          <w:szCs w:val="28"/>
+        </w:rPr>
+        <w:t>()</w:t>
+      </w:r>
+    </w:p>
+    <w:p>
+      <w:pPr>
+        <w:widowControl w:val="0"/>
+        <w:autoSpaceDE w:val="0"/>
+        <w:autoSpaceDN w:val="0"/>
+        <w:adjustRightInd w:val="0"/>
+        <w:spacing w:after="120"/>
+        <w:rPr>
+          <w:rFonts w:ascii="Times" w:hAnsi="Times" w:cs="Times"/>
+          <w:iCs/>
+          <w:sz w:val="28"/>
+          <w:szCs w:val="28"/>
+        </w:rPr>
+      </w:pPr>
+      <w:r>
+        <w:rPr>
+          <w:rFonts w:ascii="Times" w:hAnsi="Times" w:cs="Times"/>
+          <w:iCs/>
+          <w:sz w:val="28"/>
+          <w:szCs w:val="28"/>
+        </w:rPr>
+        <w:tab/>
+        <w:t xml:space="preserve">b) This test checks for a correct output </w:t>
+      </w:r>
+      <w:r>
+        <w:rPr>
+          <w:rFonts w:ascii="Times" w:hAnsi="Times" w:cs="Times"/>
+          <w:iCs/>
+          <w:sz w:val="28"/>
+          <w:szCs w:val="28"/>
+        </w:rPr>
+        <w:t xml:space="preserve">for a ladder that doesn’t exist </w:t>
+      </w:r>
+      <w:r>
+        <w:rPr>
+          <w:rFonts w:ascii="Times" w:hAnsi="Times" w:cs="Times"/>
+          <w:iCs/>
+          <w:sz w:val="28"/>
+          <w:szCs w:val="28"/>
+        </w:rPr>
+        <w:tab/>
+        <w:t>using words jazzy and leady.</w:t>
+      </w:r>
+    </w:p>
+    <w:p>
+      <w:pPr>
+        <w:widowControl w:val="0"/>
+        <w:autoSpaceDE w:val="0"/>
+        <w:autoSpaceDN w:val="0"/>
+        <w:adjustRightInd w:val="0"/>
+        <w:spacing w:after="120"/>
+        <w:rPr>
+          <w:rFonts w:ascii="Times" w:hAnsi="Times" w:cs="Times"/>
+          <w:iCs/>
+          <w:sz w:val="28"/>
+          <w:szCs w:val="28"/>
+        </w:rPr>
+      </w:pPr>
+      <w:r>
+        <w:rPr>
+          <w:rFonts w:ascii="Times" w:hAnsi="Times" w:cs="Times"/>
+          <w:iCs/>
+          <w:sz w:val="28"/>
+          <w:szCs w:val="28"/>
+        </w:rPr>
+        <w:tab/>
+        <w:t>c) Initialized before testing.</w:t>
+      </w:r>
+    </w:p>
+    <w:p>
+      <w:pPr>
+        <w:widowControl w:val="0"/>
+        <w:autoSpaceDE w:val="0"/>
+        <w:autoSpaceDN w:val="0"/>
+        <w:adjustRightInd w:val="0"/>
+        <w:spacing w:after="120"/>
+        <w:rPr>
+          <w:rFonts w:ascii="Times" w:hAnsi="Times" w:cs="Times"/>
+          <w:iCs/>
+          <w:sz w:val="28"/>
+          <w:szCs w:val="28"/>
+        </w:rPr>
+      </w:pPr>
+      <w:r>
+        <w:rPr>
+          <w:rFonts w:ascii="Times" w:hAnsi="Times" w:cs="Times"/>
+          <w:iCs/>
+          <w:sz w:val="28"/>
+          <w:szCs w:val="28"/>
+        </w:rPr>
+        <w:tab/>
+        <w:t xml:space="preserve">d) </w:t>
+      </w:r>
+      <w:r>
+        <w:rPr>
+          <w:rFonts w:ascii="Times" w:hAnsi="Times" w:cs="Times"/>
+          <w:iCs/>
+          <w:sz w:val="28"/>
+          <w:szCs w:val="28"/>
+        </w:rPr>
+        <w:t>Prints “</w:t>
+      </w:r>
+      <w:r>
+        <w:rPr>
+          <w:rFonts w:ascii="Times" w:hAnsi="Times" w:cs="Times"/>
+          <w:iCs/>
+          <w:sz w:val="28"/>
+          <w:szCs w:val="28"/>
+        </w:rPr>
+        <w:t>no word ladder can be found between jazzy and leady.</w:t>
+      </w:r>
+      <w:r>
+        <w:rPr>
+          <w:rFonts w:ascii="Times" w:hAnsi="Times" w:cs="Times"/>
+          <w:iCs/>
+          <w:sz w:val="28"/>
+          <w:szCs w:val="28"/>
+        </w:rPr>
+        <w:t>”</w:t>
+      </w:r>
+    </w:p>
+    <w:p>
+      <w:pPr>
+        <w:widowControl w:val="0"/>
+        <w:autoSpaceDE w:val="0"/>
+        <w:autoSpaceDN w:val="0"/>
+        <w:adjustRightInd w:val="0"/>
+        <w:spacing w:after="120"/>
+        <w:rPr>
+          <w:rFonts w:ascii="Times" w:hAnsi="Times" w:cs="Times"/>
+          <w:iCs/>
+          <w:sz w:val="28"/>
+          <w:szCs w:val="28"/>
+        </w:rPr>
+      </w:pPr>
+      <w:r>
+        <w:rPr>
+          <w:rFonts w:ascii="Times" w:hAnsi="Times" w:cs="Times"/>
+          <w:iCs/>
+          <w:sz w:val="28"/>
+          <w:szCs w:val="28"/>
+        </w:rPr>
+        <w:tab/>
+        <w:t>e) Prints proper dialogue for a ladder that doesn’t exist.</w:t>
+      </w:r>
+    </w:p>
+    <w:p>
+      <w:pPr>
+        <w:widowControl w:val="0"/>
+        <w:autoSpaceDE w:val="0"/>
+        <w:autoSpaceDN w:val="0"/>
+        <w:adjustRightInd w:val="0"/>
+        <w:spacing w:after="120"/>
+        <w:rPr>
+          <w:rFonts w:ascii="Times" w:hAnsi="Times" w:cs="Times"/>
+          <w:iCs/>
+          <w:sz w:val="28"/>
+          <w:szCs w:val="28"/>
+        </w:rPr>
+      </w:pPr>
+      <w:r>
+        <w:rPr>
+          <w:rFonts w:ascii="Times" w:hAnsi="Times" w:cs="Times"/>
+          <w:iCs/>
+          <w:sz w:val="28"/>
+          <w:szCs w:val="28"/>
+        </w:rPr>
+        <w:tab/>
+        <w:t xml:space="preserve">f) </w:t>
+      </w:r>
+      <w:r>
+        <w:rPr>
+          <w:rFonts w:ascii="Times" w:hAnsi="Times" w:cs="Times"/>
+          <w:iCs/>
+          <w:sz w:val="28"/>
+          <w:szCs w:val="28"/>
+        </w:rPr>
+        <w:t>Expected to run in less than .1 seconds.</w:t>
+      </w:r>
+    </w:p>
+    <w:p>
+      <w:pPr>
+        <w:widowControl w:val="0"/>
+        <w:autoSpaceDE w:val="0"/>
+        <w:autoSpaceDN w:val="0"/>
+        <w:adjustRightInd w:val="0"/>
+        <w:spacing w:after="120"/>
+        <w:rPr>
+          <w:rFonts w:ascii="Times" w:hAnsi="Times" w:cs="Times"/>
+          <w:iCs/>
+          <w:sz w:val="28"/>
+          <w:szCs w:val="28"/>
+        </w:rPr>
+      </w:pPr>
+      <w:r>
+        <w:rPr>
+          <w:rFonts w:ascii="Times" w:hAnsi="Times" w:cs="Times"/>
+          <w:iCs/>
+          <w:sz w:val="28"/>
+          <w:szCs w:val="28"/>
+        </w:rPr>
+        <w:t>5.</w:t>
+      </w:r>
+    </w:p>
+    <w:p>
+      <w:pPr>
+        <w:widowControl w:val="0"/>
+        <w:autoSpaceDE w:val="0"/>
+        <w:autoSpaceDN w:val="0"/>
+        <w:adjustRightInd w:val="0"/>
+        <w:spacing w:after="120"/>
+        <w:rPr>
+          <w:rFonts w:ascii="Times" w:hAnsi="Times" w:cs="Times"/>
+          <w:iCs/>
+          <w:sz w:val="28"/>
+          <w:szCs w:val="28"/>
+        </w:rPr>
+      </w:pPr>
+      <w:r>
+        <w:rPr>
+          <w:rFonts w:ascii="Times" w:hAnsi="Times" w:cs="Times"/>
+          <w:iCs/>
+          <w:sz w:val="28"/>
+          <w:szCs w:val="28"/>
+        </w:rPr>
+        <w:tab/>
+        <w:t xml:space="preserve">a) </w:t>
+      </w:r>
+      <w:proofErr w:type="spellStart"/>
+      <w:proofErr w:type="gramStart"/>
+      <w:r>
+        <w:rPr>
+          <w:rFonts w:ascii="Times" w:hAnsi="Times" w:cs="Times"/>
+          <w:iCs/>
+          <w:sz w:val="28"/>
+          <w:szCs w:val="28"/>
+        </w:rPr>
+        <w:t>testParse</w:t>
+      </w:r>
+      <w:proofErr w:type="spellEnd"/>
+      <w:proofErr w:type="gramEnd"/>
+    </w:p>
+    <w:p>
+      <w:pPr>
+        <w:widowControl w:val="0"/>
+        <w:autoSpaceDE w:val="0"/>
+        <w:autoSpaceDN w:val="0"/>
+        <w:adjustRightInd w:val="0"/>
+        <w:spacing w:after="120"/>
+        <w:rPr>
+          <w:rFonts w:ascii="Times" w:hAnsi="Times" w:cs="Times"/>
+          <w:iCs/>
+          <w:sz w:val="28"/>
+          <w:szCs w:val="28"/>
+        </w:rPr>
+      </w:pPr>
+      <w:r>
+        <w:rPr>
+          <w:rFonts w:ascii="Times" w:hAnsi="Times" w:cs="Times"/>
+          <w:iCs/>
+          <w:sz w:val="28"/>
+          <w:szCs w:val="28"/>
+        </w:rPr>
+        <w:tab/>
+        <w:t xml:space="preserve">b) This test checks for a correct return value from parse based on </w:t>
+      </w:r>
+      <w:r>
+        <w:rPr>
+          <w:rFonts w:ascii="Times" w:hAnsi="Times" w:cs="Times"/>
+          <w:iCs/>
+          <w:sz w:val="28"/>
+          <w:szCs w:val="28"/>
+        </w:rPr>
+        <w:tab/>
+        <w:t>keyboard input.</w:t>
+      </w:r>
+    </w:p>
+    <w:p>
+      <w:pPr>
+        <w:widowControl w:val="0"/>
+        <w:autoSpaceDE w:val="0"/>
+        <w:autoSpaceDN w:val="0"/>
+        <w:adjustRightInd w:val="0"/>
+        <w:spacing w:after="120"/>
+        <w:rPr>
+          <w:rFonts w:ascii="Times" w:hAnsi="Times" w:cs="Times"/>
+          <w:iCs/>
+          <w:sz w:val="28"/>
+          <w:szCs w:val="28"/>
+        </w:rPr>
+      </w:pPr>
+      <w:r>
+        <w:rPr>
+          <w:rFonts w:ascii="Times" w:hAnsi="Times" w:cs="Times"/>
+          <w:iCs/>
+          <w:sz w:val="28"/>
+          <w:szCs w:val="28"/>
+        </w:rPr>
+        <w:tab/>
+        <w:t>c) Initialized before testing.</w:t>
+      </w:r>
+    </w:p>
+    <w:p>
+      <w:pPr>
+        <w:widowControl w:val="0"/>
+        <w:autoSpaceDE w:val="0"/>
+        <w:autoSpaceDN w:val="0"/>
+        <w:adjustRightInd w:val="0"/>
+        <w:spacing w:after="120"/>
+        <w:rPr>
+          <w:rFonts w:ascii="Times" w:hAnsi="Times" w:cs="Times"/>
+          <w:iCs/>
+          <w:sz w:val="28"/>
+          <w:szCs w:val="28"/>
+        </w:rPr>
+      </w:pPr>
+      <w:r>
+        <w:rPr>
+          <w:rFonts w:ascii="Times" w:hAnsi="Times" w:cs="Times"/>
+          <w:iCs/>
+          <w:sz w:val="28"/>
+          <w:szCs w:val="28"/>
+        </w:rPr>
+        <w:tab/>
+        <w:t xml:space="preserve">d) An </w:t>
+      </w:r>
+      <w:proofErr w:type="spellStart"/>
+      <w:r>
+        <w:rPr>
+          <w:rFonts w:ascii="Times" w:hAnsi="Times" w:cs="Times"/>
+          <w:iCs/>
+          <w:sz w:val="28"/>
+          <w:szCs w:val="28"/>
+        </w:rPr>
+        <w:t>ArrayList</w:t>
+      </w:r>
+      <w:proofErr w:type="spellEnd"/>
+      <w:r>
+        <w:rPr>
+          <w:rFonts w:ascii="Times" w:hAnsi="Times" w:cs="Times"/>
+          <w:iCs/>
+          <w:sz w:val="28"/>
+          <w:szCs w:val="28"/>
+        </w:rPr>
+        <w:t xml:space="preserve"> containing the Strings “HELLO” and “SAILS” is </w:t>
+      </w:r>
+      <w:r>
+        <w:rPr>
+          <w:rFonts w:ascii="Times" w:hAnsi="Times" w:cs="Times"/>
+          <w:iCs/>
+          <w:sz w:val="28"/>
+          <w:szCs w:val="28"/>
+        </w:rPr>
+        <w:tab/>
+        <w:t>expected after inputting “hello sails” through the keyboard.</w:t>
+      </w:r>
+    </w:p>
+    <w:p>
+      <w:pPr>
+        <w:widowControl w:val="0"/>
+        <w:autoSpaceDE w:val="0"/>
+        <w:autoSpaceDN w:val="0"/>
+        <w:adjustRightInd w:val="0"/>
+        <w:spacing w:after="120"/>
+        <w:rPr>
+          <w:rFonts w:ascii="Times" w:hAnsi="Times" w:cs="Times"/>
+          <w:iCs/>
+          <w:sz w:val="28"/>
+          <w:szCs w:val="28"/>
+        </w:rPr>
+      </w:pPr>
+      <w:r>
+        <w:rPr>
+          <w:rFonts w:ascii="Times" w:hAnsi="Times" w:cs="Times"/>
+          <w:iCs/>
+          <w:sz w:val="28"/>
+          <w:szCs w:val="28"/>
+        </w:rPr>
+        <w:tab/>
+        <w:t>e) Capitalized words, no extra spaces, whitespace ignored.</w:t>
+      </w:r>
+    </w:p>
+    <w:p>
+      <w:pPr>
+        <w:widowControl w:val="0"/>
+        <w:autoSpaceDE w:val="0"/>
+        <w:autoSpaceDN w:val="0"/>
+        <w:adjustRightInd w:val="0"/>
+        <w:spacing w:after="120"/>
+        <w:rPr>
+          <w:rFonts w:ascii="Times" w:hAnsi="Times" w:cs="Times"/>
+          <w:iCs/>
+          <w:sz w:val="28"/>
+          <w:szCs w:val="28"/>
+        </w:rPr>
+      </w:pPr>
+      <w:r>
+        <w:rPr>
+          <w:rFonts w:ascii="Times" w:hAnsi="Times" w:cs="Times"/>
+          <w:iCs/>
+          <w:sz w:val="28"/>
+          <w:szCs w:val="28"/>
+        </w:rPr>
+        <w:tab/>
+        <w:t xml:space="preserve">f) Only considered lowercase words that are in the dictionary, as </w:t>
+      </w:r>
+      <w:r>
+        <w:rPr>
+          <w:rFonts w:ascii="Times" w:hAnsi="Times" w:cs="Times"/>
+          <w:iCs/>
+          <w:sz w:val="28"/>
+          <w:szCs w:val="28"/>
+        </w:rPr>
+        <w:tab/>
+        <w:t xml:space="preserve">according to the project </w:t>
+      </w:r>
+      <w:proofErr w:type="spellStart"/>
+      <w:r>
+        <w:rPr>
+          <w:rFonts w:ascii="Times" w:hAnsi="Times" w:cs="Times"/>
+          <w:iCs/>
+          <w:sz w:val="28"/>
+          <w:szCs w:val="28"/>
+        </w:rPr>
+        <w:t>pdf</w:t>
+      </w:r>
+      <w:proofErr w:type="spellEnd"/>
+      <w:r>
+        <w:rPr>
+          <w:rFonts w:ascii="Times" w:hAnsi="Times" w:cs="Times"/>
+          <w:iCs/>
+          <w:sz w:val="28"/>
+          <w:szCs w:val="28"/>
+        </w:rPr>
+        <w:t>.</w:t>
+      </w:r>
+    </w:p>
+    <w:p>
+      <w:pPr>
+        <w:widowControl w:val="0"/>
+        <w:autoSpaceDE w:val="0"/>
+        <w:autoSpaceDN w:val="0"/>
+        <w:adjustRightInd w:val="0"/>
+        <w:spacing w:after="120"/>
+        <w:rPr>
+          <w:rFonts w:ascii="Times" w:hAnsi="Times" w:cs="Times"/>
+          <w:iCs/>
+          <w:sz w:val="28"/>
+          <w:szCs w:val="28"/>
+        </w:rPr>
+      </w:pPr>
+    </w:p>
+    <w:p>
+      <w:pPr>
+        <w:widowControl w:val="0"/>
+        <w:autoSpaceDE w:val="0"/>
+        <w:autoSpaceDN w:val="0"/>
+        <w:adjustRightInd w:val="0"/>
+        <w:spacing w:after="120"/>
+        <w:rPr>
+          <w:rFonts w:ascii="Times" w:hAnsi="Times" w:cs="Times"/>
+          <w:iCs/>
+          <w:sz w:val="28"/>
+          <w:szCs w:val="28"/>
+        </w:rPr>
+      </w:pPr>
+      <w:r>
+        <w:rPr>
+          <w:rFonts w:ascii="Times" w:hAnsi="Times" w:cs="Times"/>
+          <w:iCs/>
+          <w:sz w:val="28"/>
+          <w:szCs w:val="28"/>
+        </w:rPr>
+        <w:t xml:space="preserve">6. </w:t>
+      </w:r>
+    </w:p>
+    <w:p>
+      <w:pPr>
+        <w:widowControl w:val="0"/>
+        <w:autoSpaceDE w:val="0"/>
+        <w:autoSpaceDN w:val="0"/>
+        <w:adjustRightInd w:val="0"/>
+        <w:spacing w:after="120"/>
+        <w:rPr>
+          <w:rFonts w:ascii="Times" w:hAnsi="Times" w:cs="Times"/>
+          <w:iCs/>
+          <w:sz w:val="28"/>
+          <w:szCs w:val="28"/>
+        </w:rPr>
+      </w:pPr>
+      <w:r>
+        <w:rPr>
+          <w:rFonts w:ascii="Times" w:hAnsi="Times" w:cs="Times"/>
+          <w:iCs/>
+          <w:sz w:val="28"/>
+          <w:szCs w:val="28"/>
+        </w:rPr>
+        <w:tab/>
+        <w:t xml:space="preserve">a) </w:t>
+      </w:r>
+      <w:proofErr w:type="spellStart"/>
+      <w:proofErr w:type="gramStart"/>
+      <w:r>
+        <w:rPr>
+          <w:rFonts w:ascii="Times" w:hAnsi="Times" w:cs="Times"/>
+          <w:iCs/>
+          <w:sz w:val="28"/>
+          <w:szCs w:val="28"/>
+        </w:rPr>
+        <w:t>testQuit</w:t>
+      </w:r>
+      <w:proofErr w:type="spellEnd"/>
+      <w:proofErr w:type="gramEnd"/>
+    </w:p>
+    <w:p>
+      <w:pPr>
+        <w:widowControl w:val="0"/>
+        <w:autoSpaceDE w:val="0"/>
+        <w:autoSpaceDN w:val="0"/>
+        <w:adjustRightInd w:val="0"/>
+        <w:spacing w:after="120"/>
+        <w:rPr>
+          <w:rFonts w:ascii="Times" w:hAnsi="Times" w:cs="Times"/>
+          <w:iCs/>
+          <w:sz w:val="28"/>
+          <w:szCs w:val="28"/>
+        </w:rPr>
+      </w:pPr>
+      <w:r>
+        <w:rPr>
+          <w:rFonts w:ascii="Times" w:hAnsi="Times" w:cs="Times"/>
+          <w:iCs/>
+          <w:sz w:val="28"/>
+          <w:szCs w:val="28"/>
+        </w:rPr>
+        <w:tab/>
+        <w:t xml:space="preserve">b) This test checks that the program quits after inputting “/quit” to the </w:t>
+      </w:r>
+      <w:r>
+        <w:rPr>
+          <w:rFonts w:ascii="Times" w:hAnsi="Times" w:cs="Times"/>
+          <w:iCs/>
+          <w:sz w:val="28"/>
+          <w:szCs w:val="28"/>
+        </w:rPr>
+        <w:tab/>
+        <w:t>parse method.</w:t>
+      </w:r>
+    </w:p>
+    <w:p>
+      <w:pPr>
+        <w:widowControl w:val="0"/>
+        <w:autoSpaceDE w:val="0"/>
+        <w:autoSpaceDN w:val="0"/>
+        <w:adjustRightInd w:val="0"/>
+        <w:spacing w:after="120"/>
+        <w:rPr>
+          <w:rFonts w:ascii="Times" w:hAnsi="Times" w:cs="Times"/>
+          <w:iCs/>
+          <w:sz w:val="28"/>
+          <w:szCs w:val="28"/>
+        </w:rPr>
+      </w:pPr>
+      <w:r>
+        <w:rPr>
+          <w:rFonts w:ascii="Times" w:hAnsi="Times" w:cs="Times"/>
+          <w:iCs/>
+          <w:sz w:val="28"/>
+          <w:szCs w:val="28"/>
+        </w:rPr>
+        <w:tab/>
+        <w:t>c) Initialized before testing.</w:t>
+      </w:r>
+    </w:p>
+    <w:p>
+      <w:pPr>
+        <w:widowControl w:val="0"/>
+        <w:autoSpaceDE w:val="0"/>
+        <w:autoSpaceDN w:val="0"/>
+        <w:adjustRightInd w:val="0"/>
+        <w:spacing w:after="120"/>
+        <w:rPr>
+          <w:rFonts w:ascii="Times" w:hAnsi="Times" w:cs="Times"/>
+          <w:iCs/>
+          <w:sz w:val="28"/>
+          <w:szCs w:val="28"/>
+        </w:rPr>
+      </w:pPr>
+      <w:r>
+        <w:rPr>
+          <w:rFonts w:ascii="Times" w:hAnsi="Times" w:cs="Times"/>
+          <w:iCs/>
+          <w:sz w:val="28"/>
+          <w:szCs w:val="28"/>
+        </w:rPr>
+        <w:tab/>
+        <w:t>d) The program should quit.</w:t>
+      </w:r>
+    </w:p>
+    <w:p>
+      <w:pPr>
+        <w:widowControl w:val="0"/>
+        <w:autoSpaceDE w:val="0"/>
+        <w:autoSpaceDN w:val="0"/>
+        <w:adjustRightInd w:val="0"/>
+        <w:spacing w:after="120"/>
+        <w:rPr>
+          <w:rFonts w:ascii="Times" w:hAnsi="Times" w:cs="Times"/>
+          <w:iCs/>
+          <w:sz w:val="28"/>
+          <w:szCs w:val="28"/>
+        </w:rPr>
+      </w:pPr>
+      <w:r>
+        <w:rPr>
+          <w:rFonts w:ascii="Times" w:hAnsi="Times" w:cs="Times"/>
+          <w:iCs/>
+          <w:sz w:val="28"/>
+          <w:szCs w:val="28"/>
+        </w:rPr>
+        <w:tab/>
+        <w:t>e) The program must quit for this test to pass.</w:t>
+      </w:r>
+    </w:p>
+    <w:p>
+      <w:pPr>
+        <w:widowControl w:val="0"/>
+        <w:autoSpaceDE w:val="0"/>
+        <w:autoSpaceDN w:val="0"/>
+        <w:adjustRightInd w:val="0"/>
+        <w:spacing w:after="120"/>
+        <w:rPr>
+          <w:rFonts w:ascii="Times" w:hAnsi="Times" w:cs="Times"/>
+          <w:iCs/>
+          <w:sz w:val="28"/>
+          <w:szCs w:val="28"/>
+        </w:rPr>
+      </w:pPr>
+      <w:r>
+        <w:rPr>
+          <w:rFonts w:ascii="Times" w:hAnsi="Times" w:cs="Times"/>
+          <w:iCs/>
+          <w:sz w:val="28"/>
+          <w:szCs w:val="28"/>
+        </w:rPr>
+        <w:tab/>
+        <w:t xml:space="preserve">f) Only tested with the exact input of “/quit” as specified by the </w:t>
+      </w:r>
+      <w:r>
+        <w:rPr>
+          <w:rFonts w:ascii="Times" w:hAnsi="Times" w:cs="Times"/>
+          <w:iCs/>
+          <w:sz w:val="28"/>
+          <w:szCs w:val="28"/>
+        </w:rPr>
+        <w:tab/>
+        <w:t xml:space="preserve">project </w:t>
+      </w:r>
+      <w:proofErr w:type="spellStart"/>
+      <w:r>
+        <w:rPr>
+          <w:rFonts w:ascii="Times" w:hAnsi="Times" w:cs="Times"/>
+          <w:iCs/>
+          <w:sz w:val="28"/>
+          <w:szCs w:val="28"/>
+        </w:rPr>
+        <w:t>pdf</w:t>
+      </w:r>
+      <w:proofErr w:type="spellEnd"/>
+      <w:r>
+        <w:rPr>
+          <w:rFonts w:ascii="Times" w:hAnsi="Times" w:cs="Times"/>
+          <w:iCs/>
+          <w:sz w:val="28"/>
+          <w:szCs w:val="28"/>
+        </w:rPr>
+        <w:t>.</w:t>
+      </w:r>
+    </w:p>
+    <w:p>
+      <w:pPr>
+        <w:widowControl w:val="0"/>
+        <w:autoSpaceDE w:val="0"/>
+        <w:autoSpaceDN w:val="0"/>
+        <w:adjustRightInd w:val="0"/>
+        <w:spacing w:after="240" w:line="440" w:lineRule="atLeast"/>
+        <w:rPr>
+          <w:rFonts w:ascii="Times" w:hAnsi="Times" w:cs="Times"/>
+        </w:rPr>
+      </w:pPr>
+    </w:p>
+    <w:p>
+      <w:pPr>
+        <w:jc w:val="center"/>
+      </w:pPr>
+    </w:p>
+    <w:p/>
     <w:sectPr>
       <w:pgSz w:w="12240" w:h="15840"/>
       <w:pgMar w:top="1440" w:right="1800" w:bottom="1440" w:left="1800" w:header="720" w:footer="720" w:gutter="0"/>

</xml_diff>